<commit_message>
Updated the Business Case document
</commit_message>
<xml_diff>
--- a/QR Hunt Business Case.docx
+++ b/QR Hunt Business Case.docx
@@ -357,225 +357,12 @@
           <w:rFonts w:ascii="Roboto" w:cs="Roboto" w:eastAsia="Roboto" w:hAnsi="Roboto"/>
           <w:rtl w:val="0"/>
         </w:rPr>
-        <w:t xml:space="preserve">Written by Gordei Kuznetsov and Benicio Van Zwijndregt</w:t>
-      </w:r>
-    </w:p>
-    <w:p>
-      <w:pPr>
-        <w:rPr>
-          <w:rFonts w:ascii="Roboto" w:cs="Roboto" w:eastAsia="Roboto" w:hAnsi="Roboto"/>
-        </w:rPr>
-      </w:pPr>
-      <w:r>
-        <w:rPr>
-          <w:rFonts w:ascii="Roboto" w:cs="Roboto" w:eastAsia="Roboto" w:hAnsi="Roboto"/>
-          <w:rtl w:val="0"/>
-        </w:rPr>
-        <w:t xml:space="preserve">Contents:</w:t>
-      </w:r>
-    </w:p>
-    <w:p>
-      <w:pPr>
-        <w:rPr>
-          <w:rFonts w:ascii="Roboto" w:cs="Roboto" w:eastAsia="Roboto" w:hAnsi="Roboto"/>
-        </w:rPr>
-      </w:pPr>
-      <w:r>
-        <w:rPr>
-          <w:rtl w:val="0"/>
-        </w:rPr>
-      </w:r>
-    </w:p>
-    <w:p>
-      <w:pPr>
-        <w:rPr>
-          <w:rFonts w:ascii="Roboto" w:cs="Roboto" w:eastAsia="Roboto" w:hAnsi="Roboto"/>
-        </w:rPr>
-      </w:pPr>
-      <w:r>
-        <w:rPr>
-          <w:rFonts w:ascii="Roboto" w:cs="Roboto" w:eastAsia="Roboto" w:hAnsi="Roboto"/>
-          <w:rtl w:val="0"/>
-        </w:rPr>
-        <w:t xml:space="preserve">Project Background</w:t>
-        <w:tab/>
-        <w:tab/>
-        <w:tab/>
-        <w:tab/>
-        <w:t xml:space="preserve">explanation of the project</w:t>
-      </w:r>
-    </w:p>
-    <w:p>
-      <w:pPr>
-        <w:rPr>
-          <w:rFonts w:ascii="Roboto" w:cs="Roboto" w:eastAsia="Roboto" w:hAnsi="Roboto"/>
-        </w:rPr>
-      </w:pPr>
-      <w:r>
-        <w:rPr>
-          <w:rFonts w:ascii="Roboto" w:cs="Roboto" w:eastAsia="Roboto" w:hAnsi="Roboto"/>
-          <w:rtl w:val="0"/>
-        </w:rPr>
-        <w:t xml:space="preserve">Vision and Goals</w:t>
-        <w:tab/>
-        <w:tab/>
-        <w:tab/>
-        <w:tab/>
-        <w:t xml:space="preserve">goals and expected outcomes</w:t>
-      </w:r>
-    </w:p>
-    <w:p>
-      <w:pPr>
-        <w:rPr>
-          <w:rFonts w:ascii="Roboto" w:cs="Roboto" w:eastAsia="Roboto" w:hAnsi="Roboto"/>
-        </w:rPr>
-      </w:pPr>
-      <w:r>
-        <w:rPr>
-          <w:rFonts w:ascii="Roboto" w:cs="Roboto" w:eastAsia="Roboto" w:hAnsi="Roboto"/>
-          <w:rtl w:val="0"/>
-        </w:rPr>
-        <w:t xml:space="preserve">Stakeholders</w:t>
-        <w:tab/>
-        <w:tab/>
-        <w:tab/>
-        <w:tab/>
-        <w:tab/>
-        <w:t xml:space="preserve">what Tech expects from the project</w:t>
-      </w:r>
-    </w:p>
-    <w:p>
-      <w:pPr>
-        <w:rPr>
-          <w:rFonts w:ascii="Roboto" w:cs="Roboto" w:eastAsia="Roboto" w:hAnsi="Roboto"/>
-        </w:rPr>
-      </w:pPr>
-      <w:r>
-        <w:rPr>
-          <w:rFonts w:ascii="Roboto" w:cs="Roboto" w:eastAsia="Roboto" w:hAnsi="Roboto"/>
-          <w:rtl w:val="0"/>
-        </w:rPr>
-        <w:t xml:space="preserve">Specifications, Deliverables, Requirements</w:t>
-        <w:tab/>
-        <w:t xml:space="preserve">what will deliver the project, what is needed</w:t>
-      </w:r>
-    </w:p>
-    <w:p>
-      <w:pPr>
-        <w:rPr>
-          <w:rFonts w:ascii="Roboto" w:cs="Roboto" w:eastAsia="Roboto" w:hAnsi="Roboto"/>
-        </w:rPr>
-      </w:pPr>
-      <w:r>
-        <w:rPr>
-          <w:rFonts w:ascii="Roboto" w:cs="Roboto" w:eastAsia="Roboto" w:hAnsi="Roboto"/>
-          <w:rtl w:val="0"/>
-        </w:rPr>
-        <w:t xml:space="preserve">Resources</w:t>
-        <w:tab/>
-        <w:tab/>
-        <w:tab/>
-        <w:tab/>
-        <w:tab/>
-        <w:t xml:space="preserve">resource allocation</w:t>
-      </w:r>
-    </w:p>
-    <w:p>
-      <w:pPr>
-        <w:rPr>
-          <w:rFonts w:ascii="Roboto" w:cs="Roboto" w:eastAsia="Roboto" w:hAnsi="Roboto"/>
-        </w:rPr>
-      </w:pPr>
-      <w:r>
-        <w:rPr>
-          <w:rFonts w:ascii="Roboto" w:cs="Roboto" w:eastAsia="Roboto" w:hAnsi="Roboto"/>
-          <w:rtl w:val="0"/>
-        </w:rPr>
-        <w:t xml:space="preserve">Financial Statement &amp; Budget</w:t>
-        <w:tab/>
-        <w:tab/>
-        <w:t xml:space="preserve">costs and the ROI (links back to the goals)</w:t>
-      </w:r>
-    </w:p>
-    <w:p>
-      <w:pPr>
-        <w:rPr>
-          <w:rFonts w:ascii="Roboto" w:cs="Roboto" w:eastAsia="Roboto" w:hAnsi="Roboto"/>
-        </w:rPr>
-      </w:pPr>
-      <w:r>
-        <w:rPr>
-          <w:rFonts w:ascii="Roboto" w:cs="Roboto" w:eastAsia="Roboto" w:hAnsi="Roboto"/>
-          <w:rtl w:val="0"/>
-        </w:rPr>
-        <w:t xml:space="preserve">Project Plan</w:t>
-        <w:tab/>
-        <w:tab/>
-        <w:tab/>
-        <w:tab/>
-        <w:tab/>
-        <w:t xml:space="preserve">explanation of the project lifecycle</w:t>
-      </w:r>
-    </w:p>
-    <w:p>
-      <w:pPr>
-        <w:rPr>
-          <w:rFonts w:ascii="Roboto" w:cs="Roboto" w:eastAsia="Roboto" w:hAnsi="Roboto"/>
-        </w:rPr>
-      </w:pPr>
-      <w:r>
-        <w:rPr>
-          <w:rFonts w:ascii="Roboto" w:cs="Roboto" w:eastAsia="Roboto" w:hAnsi="Roboto"/>
-          <w:rtl w:val="0"/>
-        </w:rPr>
-        <w:t xml:space="preserve">Risks Plan</w:t>
-        <w:tab/>
-        <w:tab/>
-        <w:tab/>
-        <w:tab/>
-        <w:tab/>
-        <w:t xml:space="preserve">introduce all associated risks</w:t>
-      </w:r>
-    </w:p>
-    <w:p>
-      <w:pPr>
-        <w:rPr>
-          <w:rFonts w:ascii="Roboto" w:cs="Roboto" w:eastAsia="Roboto" w:hAnsi="Roboto"/>
-        </w:rPr>
-      </w:pPr>
-      <w:r>
-        <w:rPr>
-          <w:rtl w:val="0"/>
-        </w:rPr>
-      </w:r>
-    </w:p>
-    <w:p>
-      <w:pPr>
-        <w:rPr>
-          <w:rFonts w:ascii="Roboto" w:cs="Roboto" w:eastAsia="Roboto" w:hAnsi="Roboto"/>
-        </w:rPr>
-      </w:pPr>
-      <w:r>
-        <w:rPr>
-          <w:rtl w:val="0"/>
-        </w:rPr>
-      </w:r>
-    </w:p>
-    <w:p>
-      <w:pPr>
-        <w:rPr>
-          <w:rFonts w:ascii="Roboto" w:cs="Roboto" w:eastAsia="Roboto" w:hAnsi="Roboto"/>
-        </w:rPr>
-      </w:pPr>
-      <w:r>
-        <w:rPr>
-          <w:rtl w:val="0"/>
-        </w:rPr>
-      </w:r>
-    </w:p>
-    <w:p>
-      <w:pPr>
-        <w:jc w:val="center"/>
+        <w:t xml:space="preserve">Written by Gordei Kuznetsov</w:t>
+      </w:r>
+    </w:p>
+    <w:p>
+      <w:pPr>
+        <w:jc w:val="left"/>
         <w:rPr>
           <w:rFonts w:ascii="Roboto" w:cs="Roboto" w:eastAsia="Roboto" w:hAnsi="Roboto"/>
           <w:sz w:val="36"/>
@@ -589,7 +376,275 @@
           <w:szCs w:val="36"/>
           <w:rtl w:val="0"/>
         </w:rPr>
-        <w:t xml:space="preserve">Project Background</w:t>
+        <w:t xml:space="preserve">Contents:</w:t>
+      </w:r>
+    </w:p>
+    <w:p>
+      <w:pPr>
+        <w:ind w:firstLine="720"/>
+        <w:jc w:val="left"/>
+        <w:rPr>
+          <w:rFonts w:ascii="Roboto" w:cs="Roboto" w:eastAsia="Roboto" w:hAnsi="Roboto"/>
+        </w:rPr>
+      </w:pPr>
+      <w:r>
+        <w:rPr>
+          <w:rFonts w:ascii="Roboto" w:cs="Roboto" w:eastAsia="Roboto" w:hAnsi="Roboto"/>
+          <w:rtl w:val="0"/>
+        </w:rPr>
+        <w:tab/>
+        <w:tab/>
+        <w:tab/>
+        <w:tab/>
+        <w:tab/>
+        <w:tab/>
+        <w:tab/>
+        <w:tab/>
+        <w:t xml:space="preserve">     Page:</w:t>
+      </w:r>
+    </w:p>
+    <w:p>
+      <w:pPr>
+        <w:jc w:val="center"/>
+        <w:rPr>
+          <w:rFonts w:ascii="Roboto" w:cs="Roboto" w:eastAsia="Roboto" w:hAnsi="Roboto"/>
+        </w:rPr>
+      </w:pPr>
+      <w:r>
+        <w:rPr>
+          <w:rtl w:val="0"/>
+        </w:rPr>
+      </w:r>
+    </w:p>
+    <w:p>
+      <w:pPr>
+        <w:jc w:val="center"/>
+        <w:rPr>
+          <w:rFonts w:ascii="Roboto" w:cs="Roboto" w:eastAsia="Roboto" w:hAnsi="Roboto"/>
+        </w:rPr>
+      </w:pPr>
+      <w:r>
+        <w:rPr>
+          <w:rFonts w:ascii="Roboto" w:cs="Roboto" w:eastAsia="Roboto" w:hAnsi="Roboto"/>
+          <w:rtl w:val="0"/>
+        </w:rPr>
+        <w:t xml:space="preserve">Project Outline</w:t>
+        <w:tab/>
+        <w:tab/>
+        <w:tab/>
+        <w:tab/>
+        <w:tab/>
+        <w:tab/>
+        <w:t xml:space="preserve">2</w:t>
+      </w:r>
+    </w:p>
+    <w:p>
+      <w:pPr>
+        <w:jc w:val="center"/>
+        <w:rPr>
+          <w:rFonts w:ascii="Roboto" w:cs="Roboto" w:eastAsia="Roboto" w:hAnsi="Roboto"/>
+        </w:rPr>
+      </w:pPr>
+      <w:r>
+        <w:rPr>
+          <w:rFonts w:ascii="Roboto" w:cs="Roboto" w:eastAsia="Roboto" w:hAnsi="Roboto"/>
+          <w:rtl w:val="0"/>
+        </w:rPr>
+        <w:t xml:space="preserve">Vision and Goals</w:t>
+        <w:tab/>
+        <w:tab/>
+        <w:tab/>
+        <w:tab/>
+        <w:tab/>
+        <w:t xml:space="preserve">2</w:t>
+      </w:r>
+    </w:p>
+    <w:p>
+      <w:pPr>
+        <w:jc w:val="center"/>
+        <w:rPr>
+          <w:rFonts w:ascii="Roboto" w:cs="Roboto" w:eastAsia="Roboto" w:hAnsi="Roboto"/>
+        </w:rPr>
+      </w:pPr>
+      <w:r>
+        <w:rPr>
+          <w:rFonts w:ascii="Roboto" w:cs="Roboto" w:eastAsia="Roboto" w:hAnsi="Roboto"/>
+          <w:rtl w:val="0"/>
+        </w:rPr>
+        <w:t xml:space="preserve">Stakeholders</w:t>
+        <w:tab/>
+        <w:tab/>
+        <w:tab/>
+        <w:tab/>
+        <w:tab/>
+        <w:tab/>
+        <w:t xml:space="preserve">2</w:t>
+      </w:r>
+    </w:p>
+    <w:p>
+      <w:pPr>
+        <w:jc w:val="center"/>
+        <w:rPr>
+          <w:rFonts w:ascii="Roboto" w:cs="Roboto" w:eastAsia="Roboto" w:hAnsi="Roboto"/>
+        </w:rPr>
+      </w:pPr>
+      <w:r>
+        <w:rPr>
+          <w:rFonts w:ascii="Roboto" w:cs="Roboto" w:eastAsia="Roboto" w:hAnsi="Roboto"/>
+          <w:rtl w:val="0"/>
+        </w:rPr>
+        <w:t xml:space="preserve">Specifications, Deliverables, Requirements</w:t>
+        <w:tab/>
+        <w:tab/>
+        <w:t xml:space="preserve">3</w:t>
+      </w:r>
+    </w:p>
+    <w:p>
+      <w:pPr>
+        <w:jc w:val="center"/>
+        <w:rPr>
+          <w:rFonts w:ascii="Roboto" w:cs="Roboto" w:eastAsia="Roboto" w:hAnsi="Roboto"/>
+        </w:rPr>
+      </w:pPr>
+      <w:r>
+        <w:rPr>
+          <w:rFonts w:ascii="Roboto" w:cs="Roboto" w:eastAsia="Roboto" w:hAnsi="Roboto"/>
+          <w:rtl w:val="0"/>
+        </w:rPr>
+        <w:t xml:space="preserve">Budget</w:t>
+        <w:tab/>
+        <w:tab/>
+        <w:tab/>
+        <w:tab/>
+        <w:tab/>
+        <w:tab/>
+        <w:tab/>
+        <w:t xml:space="preserve">3</w:t>
+      </w:r>
+    </w:p>
+    <w:p>
+      <w:pPr>
+        <w:jc w:val="center"/>
+        <w:rPr>
+          <w:rFonts w:ascii="Roboto" w:cs="Roboto" w:eastAsia="Roboto" w:hAnsi="Roboto"/>
+        </w:rPr>
+      </w:pPr>
+      <w:r>
+        <w:rPr>
+          <w:rFonts w:ascii="Roboto" w:cs="Roboto" w:eastAsia="Roboto" w:hAnsi="Roboto"/>
+          <w:rtl w:val="0"/>
+        </w:rPr>
+        <w:t xml:space="preserve">Task allocation</w:t>
+        <w:tab/>
+        <w:tab/>
+        <w:tab/>
+        <w:tab/>
+        <w:tab/>
+        <w:t xml:space="preserve">3</w:t>
+      </w:r>
+    </w:p>
+    <w:p>
+      <w:pPr>
+        <w:jc w:val="center"/>
+        <w:rPr>
+          <w:rFonts w:ascii="Roboto" w:cs="Roboto" w:eastAsia="Roboto" w:hAnsi="Roboto"/>
+        </w:rPr>
+      </w:pPr>
+      <w:r>
+        <w:rPr>
+          <w:rFonts w:ascii="Roboto" w:cs="Roboto" w:eastAsia="Roboto" w:hAnsi="Roboto"/>
+          <w:rtl w:val="0"/>
+        </w:rPr>
+        <w:t xml:space="preserve">Project Plan</w:t>
+        <w:tab/>
+        <w:tab/>
+        <w:tab/>
+        <w:tab/>
+        <w:tab/>
+        <w:tab/>
+        <w:t xml:space="preserve">4</w:t>
+      </w:r>
+    </w:p>
+    <w:p>
+      <w:pPr>
+        <w:jc w:val="center"/>
+        <w:rPr>
+          <w:rFonts w:ascii="Roboto" w:cs="Roboto" w:eastAsia="Roboto" w:hAnsi="Roboto"/>
+        </w:rPr>
+      </w:pPr>
+      <w:r>
+        <w:rPr>
+          <w:rFonts w:ascii="Roboto" w:cs="Roboto" w:eastAsia="Roboto" w:hAnsi="Roboto"/>
+          <w:rtl w:val="0"/>
+        </w:rPr>
+        <w:t xml:space="preserve">Risks Plan</w:t>
+        <w:tab/>
+        <w:tab/>
+        <w:tab/>
+        <w:tab/>
+        <w:tab/>
+        <w:tab/>
+        <w:t xml:space="preserve">4</w:t>
+      </w:r>
+    </w:p>
+    <w:p>
+      <w:pPr>
+        <w:rPr>
+          <w:rFonts w:ascii="Roboto" w:cs="Roboto" w:eastAsia="Roboto" w:hAnsi="Roboto"/>
+        </w:rPr>
+      </w:pPr>
+      <w:r>
+        <w:rPr>
+          <w:rtl w:val="0"/>
+        </w:rPr>
+      </w:r>
+    </w:p>
+    <w:p>
+      <w:pPr>
+        <w:rPr>
+          <w:rFonts w:ascii="Roboto" w:cs="Roboto" w:eastAsia="Roboto" w:hAnsi="Roboto"/>
+        </w:rPr>
+      </w:pPr>
+      <w:r>
+        <w:rPr>
+          <w:rtl w:val="0"/>
+        </w:rPr>
+      </w:r>
+    </w:p>
+    <w:p>
+      <w:pPr>
+        <w:rPr>
+          <w:rFonts w:ascii="Roboto" w:cs="Roboto" w:eastAsia="Roboto" w:hAnsi="Roboto"/>
+        </w:rPr>
+      </w:pPr>
+      <w:r>
+        <w:rPr>
+          <w:rtl w:val="0"/>
+        </w:rPr>
+      </w:r>
+    </w:p>
+    <w:p>
+      <w:pPr>
+        <w:rPr>
+          <w:rFonts w:ascii="Roboto" w:cs="Roboto" w:eastAsia="Roboto" w:hAnsi="Roboto"/>
+        </w:rPr>
+      </w:pPr>
+      <w:r>
+        <w:rPr>
+          <w:rtl w:val="0"/>
+        </w:rPr>
+      </w:r>
+    </w:p>
+    <w:p>
+      <w:pPr>
+        <w:rPr>
+          <w:rFonts w:ascii="Roboto" w:cs="Roboto" w:eastAsia="Roboto" w:hAnsi="Roboto"/>
+        </w:rPr>
+      </w:pPr>
+      <w:r>
+        <w:rPr>
+          <w:rtl w:val="0"/>
+        </w:rPr>
       </w:r>
     </w:p>
     <w:p>
@@ -644,40 +699,37 @@
           <w:szCs w:val="36"/>
           <w:rtl w:val="0"/>
         </w:rPr>
-        <w:t xml:space="preserve">Vision and Goals</w:t>
-      </w:r>
-    </w:p>
-    <w:p>
-      <w:pPr>
-        <w:jc w:val="left"/>
-        <w:rPr>
-          <w:rFonts w:ascii="Roboto" w:cs="Roboto" w:eastAsia="Roboto" w:hAnsi="Roboto"/>
-        </w:rPr>
-      </w:pPr>
-      <w:r>
-        <w:rPr>
-          <w:rtl w:val="0"/>
-        </w:rPr>
-      </w:r>
-    </w:p>
-    <w:p>
-      <w:pPr>
-        <w:jc w:val="left"/>
-        <w:rPr>
-          <w:rFonts w:ascii="Roboto" w:cs="Roboto" w:eastAsia="Roboto" w:hAnsi="Roboto"/>
-        </w:rPr>
-      </w:pPr>
-      <w:r>
-        <w:rPr>
-          <w:rFonts w:ascii="Roboto" w:cs="Roboto" w:eastAsia="Roboto" w:hAnsi="Roboto"/>
-          <w:rtl w:val="0"/>
-        </w:rPr>
-        <w:t xml:space="preserve">The goal is to organise and run an event in Tech that will engage all students in a fun activity. By the end of the project, we should get great experience in executing a project. </w:t>
-      </w:r>
-    </w:p>
-    <w:p>
-      <w:pPr>
-        <w:jc w:val="left"/>
+        <w:t xml:space="preserve">Project Outline</w:t>
+      </w:r>
+    </w:p>
+    <w:p>
+      <w:pPr>
+        <w:rPr>
+          <w:rFonts w:ascii="Roboto" w:cs="Roboto" w:eastAsia="Roboto" w:hAnsi="Roboto"/>
+        </w:rPr>
+      </w:pPr>
+      <w:r>
+        <w:rPr>
+          <w:rtl w:val="0"/>
+        </w:rPr>
+      </w:r>
+    </w:p>
+    <w:p>
+      <w:pPr>
+        <w:rPr>
+          <w:rFonts w:ascii="Roboto" w:cs="Roboto" w:eastAsia="Roboto" w:hAnsi="Roboto"/>
+        </w:rPr>
+      </w:pPr>
+      <w:r>
+        <w:rPr>
+          <w:rFonts w:ascii="Roboto" w:cs="Roboto" w:eastAsia="Roboto" w:hAnsi="Roboto"/>
+          <w:rtl w:val="0"/>
+        </w:rPr>
+        <w:t xml:space="preserve">QR Hunt is an event that is supposed to happen on Techtorium’s campus during the last week of Term 4 of the year 2020. This event consists of a game for all Techtorium students. They (students) will be searching for QR codes around the campus and will be scanning them using an application built for this event. The point of the game is to scan as many QR codes as possible to win the competition. The winner will receive an award during Mad Day.</w:t>
+      </w:r>
+    </w:p>
+    <w:p>
+      <w:pPr>
         <w:rPr>
           <w:rFonts w:ascii="Roboto" w:cs="Roboto" w:eastAsia="Roboto" w:hAnsi="Roboto"/>
         </w:rPr>
@@ -704,40 +756,37 @@
           <w:szCs w:val="36"/>
           <w:rtl w:val="0"/>
         </w:rPr>
-        <w:t xml:space="preserve">Stakeholders</w:t>
-      </w:r>
-    </w:p>
-    <w:p>
-      <w:pPr>
-        <w:jc w:val="center"/>
-        <w:rPr>
-          <w:rFonts w:ascii="Roboto" w:cs="Roboto" w:eastAsia="Roboto" w:hAnsi="Roboto"/>
-        </w:rPr>
-      </w:pPr>
-      <w:r>
-        <w:rPr>
-          <w:rtl w:val="0"/>
-        </w:rPr>
-      </w:r>
-    </w:p>
-    <w:p>
-      <w:pPr>
-        <w:jc w:val="left"/>
-        <w:rPr>
-          <w:rFonts w:ascii="Roboto" w:cs="Roboto" w:eastAsia="Roboto" w:hAnsi="Roboto"/>
-        </w:rPr>
-      </w:pPr>
-      <w:r>
-        <w:rPr>
-          <w:rFonts w:ascii="Roboto" w:cs="Roboto" w:eastAsia="Roboto" w:hAnsi="Roboto"/>
-          <w:rtl w:val="0"/>
-        </w:rPr>
-        <w:t xml:space="preserve">Tech will be the host and the sponsor of the event. They would expect from us that this event will give them some benefits. It is expected that we will manage the entire project, and we will only ask for support in the financial part and in actually running the event on the campus (like giving us access to the floor to stick the QR-codes after classes and so on).</w:t>
-      </w:r>
-    </w:p>
-    <w:p>
-      <w:pPr>
-        <w:jc w:val="left"/>
+        <w:t xml:space="preserve">Vision and Goals</w:t>
+      </w:r>
+    </w:p>
+    <w:p>
+      <w:pPr>
+        <w:rPr>
+          <w:rFonts w:ascii="Roboto" w:cs="Roboto" w:eastAsia="Roboto" w:hAnsi="Roboto"/>
+        </w:rPr>
+      </w:pPr>
+      <w:r>
+        <w:rPr>
+          <w:rtl w:val="0"/>
+        </w:rPr>
+      </w:r>
+    </w:p>
+    <w:p>
+      <w:pPr>
+        <w:rPr>
+          <w:rFonts w:ascii="Roboto" w:cs="Roboto" w:eastAsia="Roboto" w:hAnsi="Roboto"/>
+        </w:rPr>
+      </w:pPr>
+      <w:r>
+        <w:rPr>
+          <w:rFonts w:ascii="Roboto" w:cs="Roboto" w:eastAsia="Roboto" w:hAnsi="Roboto"/>
+          <w:rtl w:val="0"/>
+        </w:rPr>
+        <w:t xml:space="preserve">The main goal is to organise and run the event that will engage all students in a fun activity. In the end, all parties will get some benefits in return: Techtorium will enhance student life by bringing new entertainment for its students; the students will get engaged in more activities during Mad Day; the project team (Gordei and Benicio) will get great experience in project management and software app development.</w:t>
+      </w:r>
+    </w:p>
+    <w:p>
+      <w:pPr>
         <w:rPr>
           <w:rFonts w:ascii="Roboto" w:cs="Roboto" w:eastAsia="Roboto" w:hAnsi="Roboto"/>
         </w:rPr>
@@ -764,7 +813,46 @@
           <w:szCs w:val="36"/>
           <w:rtl w:val="0"/>
         </w:rPr>
-        <w:t xml:space="preserve">Specifications, Deliverables, Requirements</w:t>
+        <w:t xml:space="preserve">Stakeholders</w:t>
+      </w:r>
+    </w:p>
+    <w:p>
+      <w:pPr>
+        <w:jc w:val="center"/>
+        <w:rPr>
+          <w:rFonts w:ascii="Roboto" w:cs="Roboto" w:eastAsia="Roboto" w:hAnsi="Roboto"/>
+        </w:rPr>
+      </w:pPr>
+      <w:r>
+        <w:rPr>
+          <w:rtl w:val="0"/>
+        </w:rPr>
+      </w:r>
+    </w:p>
+    <w:p>
+      <w:pPr>
+        <w:rPr>
+          <w:rFonts w:ascii="Roboto" w:cs="Roboto" w:eastAsia="Roboto" w:hAnsi="Roboto"/>
+        </w:rPr>
+      </w:pPr>
+      <w:r>
+        <w:rPr>
+          <w:rFonts w:ascii="Roboto" w:cs="Roboto" w:eastAsia="Roboto" w:hAnsi="Roboto"/>
+          <w:rtl w:val="0"/>
+        </w:rPr>
+        <w:t xml:space="preserve">Techtorium will be the host and the sponsor of the event as it will happen on Techtorium’s facilities. It is expected from the project team that this event will give Techtorium the above benefits. It is also expected that the project team will manage the entire project and will only ask for support in the financial part and in the running of the event on campus.</w:t>
+      </w:r>
+    </w:p>
+    <w:p>
+      <w:pPr>
+        <w:rPr>
+          <w:rFonts w:ascii="Roboto" w:cs="Roboto" w:eastAsia="Roboto" w:hAnsi="Roboto"/>
+        </w:rPr>
+      </w:pPr>
+      <w:r>
+        <w:rPr>
+          <w:rtl w:val="0"/>
+        </w:rPr>
       </w:r>
     </w:p>
     <w:p>
@@ -776,23 +864,10 @@
       </w:pPr>
       <w:r>
         <w:rPr>
-          <w:rtl w:val="0"/>
-        </w:rPr>
-      </w:r>
-    </w:p>
-    <w:p>
-      <w:pPr>
-        <w:jc w:val="left"/>
-        <w:rPr>
-          <w:rFonts w:ascii="Roboto" w:cs="Roboto" w:eastAsia="Roboto" w:hAnsi="Roboto"/>
-        </w:rPr>
-      </w:pPr>
-      <w:r>
-        <w:rPr>
-          <w:rFonts w:ascii="Roboto" w:cs="Roboto" w:eastAsia="Roboto" w:hAnsi="Roboto"/>
-          <w:rtl w:val="0"/>
-        </w:rPr>
-        <w:t xml:space="preserve">This event will run on-campus during the last week of term 4, so we have only one term to do everything. We need to develop an application with which students will scan the codes. We will need to print the codes on paper and stick them around the campus. We need to decide on the prize for the winner with Tech. We will need to create the game itself: the rules, how it will flow, how the winner will be identified, so on. </w:t>
+          <w:rFonts w:ascii="Roboto" w:cs="Roboto" w:eastAsia="Roboto" w:hAnsi="Roboto"/>
+          <w:rtl w:val="0"/>
+        </w:rPr>
+        <w:t xml:space="preserve">.</w:t>
       </w:r>
     </w:p>
     <w:p>
@@ -824,224 +899,93 @@
           <w:szCs w:val="36"/>
           <w:rtl w:val="0"/>
         </w:rPr>
-        <w:t xml:space="preserve">Resources</w:t>
-      </w:r>
-    </w:p>
-    <w:p>
-      <w:pPr>
-        <w:jc w:val="center"/>
-        <w:rPr>
-          <w:rFonts w:ascii="Roboto" w:cs="Roboto" w:eastAsia="Roboto" w:hAnsi="Roboto"/>
-        </w:rPr>
-      </w:pPr>
-      <w:r>
-        <w:rPr>
-          <w:rtl w:val="0"/>
-        </w:rPr>
-      </w:r>
-    </w:p>
-    <w:p>
-      <w:pPr>
-        <w:rPr>
-          <w:rFonts w:ascii="Roboto" w:cs="Roboto" w:eastAsia="Roboto" w:hAnsi="Roboto"/>
-        </w:rPr>
-      </w:pPr>
-      <w:r>
-        <w:rPr>
-          <w:rFonts w:ascii="Roboto" w:cs="Roboto" w:eastAsia="Roboto" w:hAnsi="Roboto"/>
-          <w:rtl w:val="0"/>
-        </w:rPr>
-        <w:t xml:space="preserve">Brainstorm the ideas for the game itself.</w:t>
-        <w:tab/>
-        <w:tab/>
-        <w:tab/>
-        <w:tab/>
-        <w:tab/>
-        <w:tab/>
-        <w:t xml:space="preserve">G&amp;B</w:t>
-      </w:r>
-    </w:p>
-    <w:p>
-      <w:pPr>
-        <w:rPr>
-          <w:rFonts w:ascii="Roboto" w:cs="Roboto" w:eastAsia="Roboto" w:hAnsi="Roboto"/>
-        </w:rPr>
-      </w:pPr>
-      <w:r>
-        <w:rPr>
-          <w:rFonts w:ascii="Roboto" w:cs="Roboto" w:eastAsia="Roboto" w:hAnsi="Roboto"/>
-          <w:rtl w:val="0"/>
-        </w:rPr>
-        <w:t xml:space="preserve">Write requirements for the software.</w:t>
-        <w:tab/>
-        <w:tab/>
-        <w:tab/>
-        <w:tab/>
-        <w:tab/>
-        <w:tab/>
-        <w:tab/>
-        <w:t xml:space="preserve">G&amp;B</w:t>
-      </w:r>
-    </w:p>
-    <w:p>
-      <w:pPr>
-        <w:rPr>
-          <w:rFonts w:ascii="Roboto" w:cs="Roboto" w:eastAsia="Roboto" w:hAnsi="Roboto"/>
-        </w:rPr>
-      </w:pPr>
-      <w:r>
-        <w:rPr>
-          <w:rFonts w:ascii="Roboto" w:cs="Roboto" w:eastAsia="Roboto" w:hAnsi="Roboto"/>
-          <w:rtl w:val="0"/>
-        </w:rPr>
-        <w:t xml:space="preserve">Decide whether it will be a mobile app, a website or something else.</w:t>
-        <w:tab/>
-        <w:tab/>
-        <w:t xml:space="preserve">G</w:t>
-      </w:r>
-    </w:p>
-    <w:p>
-      <w:pPr>
-        <w:rPr>
-          <w:rFonts w:ascii="Roboto" w:cs="Roboto" w:eastAsia="Roboto" w:hAnsi="Roboto"/>
-        </w:rPr>
-      </w:pPr>
-      <w:r>
-        <w:rPr>
-          <w:rFonts w:ascii="Roboto" w:cs="Roboto" w:eastAsia="Roboto" w:hAnsi="Roboto"/>
-          <w:rtl w:val="0"/>
-        </w:rPr>
-        <w:t xml:space="preserve">Learn enough about developing the software to develop it.</w:t>
-        <w:tab/>
-        <w:tab/>
-        <w:tab/>
-        <w:tab/>
-        <w:t xml:space="preserve">G</w:t>
-      </w:r>
-    </w:p>
-    <w:p>
-      <w:pPr>
-        <w:rPr>
-          <w:rFonts w:ascii="Roboto" w:cs="Roboto" w:eastAsia="Roboto" w:hAnsi="Roboto"/>
-        </w:rPr>
-      </w:pPr>
-      <w:r>
-        <w:rPr>
-          <w:rFonts w:ascii="Roboto" w:cs="Roboto" w:eastAsia="Roboto" w:hAnsi="Roboto"/>
-          <w:rtl w:val="0"/>
-        </w:rPr>
-        <w:t xml:space="preserve">Develop the application.</w:t>
-        <w:tab/>
-        <w:tab/>
-        <w:tab/>
-        <w:tab/>
-        <w:tab/>
-        <w:tab/>
-        <w:tab/>
-        <w:tab/>
-        <w:t xml:space="preserve">G</w:t>
-      </w:r>
-    </w:p>
-    <w:p>
-      <w:pPr>
-        <w:rPr>
-          <w:rFonts w:ascii="Roboto" w:cs="Roboto" w:eastAsia="Roboto" w:hAnsi="Roboto"/>
-        </w:rPr>
-      </w:pPr>
-      <w:r>
-        <w:rPr>
-          <w:rFonts w:ascii="Roboto" w:cs="Roboto" w:eastAsia="Roboto" w:hAnsi="Roboto"/>
-          <w:rtl w:val="0"/>
-        </w:rPr>
-        <w:t xml:space="preserve">Decide with Tech what the prize will be and buy it.</w:t>
-        <w:tab/>
-        <w:tab/>
-        <w:tab/>
-        <w:tab/>
-        <w:tab/>
-        <w:t xml:space="preserve">G&amp;B&amp;T</w:t>
-      </w:r>
-    </w:p>
-    <w:p>
-      <w:pPr>
-        <w:rPr>
-          <w:rFonts w:ascii="Roboto" w:cs="Roboto" w:eastAsia="Roboto" w:hAnsi="Roboto"/>
-        </w:rPr>
-      </w:pPr>
-      <w:r>
-        <w:rPr>
-          <w:rFonts w:ascii="Roboto" w:cs="Roboto" w:eastAsia="Roboto" w:hAnsi="Roboto"/>
-          <w:rtl w:val="0"/>
-        </w:rPr>
-        <w:t xml:space="preserve">Print and stick the codes just before the last week. </w:t>
-        <w:tab/>
-        <w:tab/>
-        <w:tab/>
-        <w:tab/>
-        <w:tab/>
-        <w:t xml:space="preserve">G&amp;B</w:t>
-      </w:r>
-    </w:p>
-    <w:p>
-      <w:pPr>
-        <w:rPr>
-          <w:rFonts w:ascii="Roboto" w:cs="Roboto" w:eastAsia="Roboto" w:hAnsi="Roboto"/>
-        </w:rPr>
-      </w:pPr>
-      <w:r>
-        <w:rPr>
-          <w:rFonts w:ascii="Roboto" w:cs="Roboto" w:eastAsia="Roboto" w:hAnsi="Roboto"/>
-          <w:rtl w:val="0"/>
-        </w:rPr>
-        <w:t xml:space="preserve">Introduce the event to the school and start the game.</w:t>
-        <w:tab/>
-        <w:tab/>
-        <w:tab/>
-        <w:tab/>
-        <w:t xml:space="preserve">G&amp;B&amp;T</w:t>
-      </w:r>
-    </w:p>
-    <w:p>
-      <w:pPr>
-        <w:rPr>
-          <w:rFonts w:ascii="Roboto" w:cs="Roboto" w:eastAsia="Roboto" w:hAnsi="Roboto"/>
-        </w:rPr>
-      </w:pPr>
-      <w:r>
-        <w:rPr>
-          <w:rFonts w:ascii="Roboto" w:cs="Roboto" w:eastAsia="Roboto" w:hAnsi="Roboto"/>
-          <w:rtl w:val="0"/>
-        </w:rPr>
-        <w:t xml:space="preserve">By the end of it get the winner and give the prize to him/her during the Mad Day.</w:t>
-        <w:tab/>
-        <w:t xml:space="preserve">G&amp;B&amp;T</w:t>
-      </w:r>
-    </w:p>
-    <w:p>
-      <w:pPr>
-        <w:rPr>
-          <w:rFonts w:ascii="Roboto" w:cs="Roboto" w:eastAsia="Roboto" w:hAnsi="Roboto"/>
-        </w:rPr>
-      </w:pPr>
-      <w:r>
-        <w:rPr>
-          <w:rFonts w:ascii="Roboto" w:cs="Roboto" w:eastAsia="Roboto" w:hAnsi="Roboto"/>
-          <w:rtl w:val="0"/>
-        </w:rPr>
-        <w:t xml:space="preserve">Evaluate the outcomes of the project.</w:t>
-        <w:tab/>
-        <w:tab/>
-        <w:tab/>
-        <w:tab/>
-        <w:tab/>
-        <w:tab/>
-        <w:tab/>
-        <w:t xml:space="preserve">G&amp;B&amp;T</w:t>
-      </w:r>
-    </w:p>
-    <w:p>
-      <w:pPr>
-        <w:jc w:val="center"/>
+        <w:t xml:space="preserve">Specifications, Deliverables, Requirements</w:t>
+      </w:r>
+    </w:p>
+    <w:p>
+      <w:pPr>
+        <w:jc w:val="left"/>
+        <w:rPr>
+          <w:rFonts w:ascii="Roboto" w:cs="Roboto" w:eastAsia="Roboto" w:hAnsi="Roboto"/>
+        </w:rPr>
+      </w:pPr>
+      <w:r>
+        <w:rPr>
+          <w:rtl w:val="0"/>
+        </w:rPr>
+      </w:r>
+    </w:p>
+    <w:p>
+      <w:pPr>
+        <w:jc w:val="left"/>
+        <w:rPr>
+          <w:rFonts w:ascii="Roboto" w:cs="Roboto" w:eastAsia="Roboto" w:hAnsi="Roboto"/>
+        </w:rPr>
+      </w:pPr>
+      <w:r>
+        <w:rPr>
+          <w:rFonts w:ascii="Roboto" w:cs="Roboto" w:eastAsia="Roboto" w:hAnsi="Roboto"/>
+          <w:rtl w:val="0"/>
+        </w:rPr>
+        <w:t xml:space="preserve">This event will run on-campus during the last week of Term 4, so the timeframe for the project is one term.</w:t>
+      </w:r>
+    </w:p>
+    <w:p>
+      <w:pPr>
+        <w:jc w:val="left"/>
+        <w:rPr>
+          <w:rFonts w:ascii="Roboto" w:cs="Roboto" w:eastAsia="Roboto" w:hAnsi="Roboto"/>
+        </w:rPr>
+      </w:pPr>
+      <w:r>
+        <w:rPr>
+          <w:rFonts w:ascii="Roboto" w:cs="Roboto" w:eastAsia="Roboto" w:hAnsi="Roboto"/>
+          <w:rtl w:val="0"/>
+        </w:rPr>
+        <w:t xml:space="preserve">The game requires developing an application with which students will scan the QR codes. The QR codes will need to be printed on paper and </w:t>
+      </w:r>
+      <w:r>
+        <w:rPr>
+          <w:color w:val="222222"/>
+          <w:sz w:val="21"/>
+          <w:szCs w:val="21"/>
+          <w:highlight w:val="white"/>
+          <w:rtl w:val="0"/>
+        </w:rPr>
+        <w:t xml:space="preserve">stuck </w:t>
+      </w:r>
+      <w:r>
+        <w:rPr>
+          <w:rFonts w:ascii="Roboto" w:cs="Roboto" w:eastAsia="Roboto" w:hAnsi="Roboto"/>
+          <w:rtl w:val="0"/>
+        </w:rPr>
+        <w:t xml:space="preserve">arou</w:t>
+      </w:r>
+      <w:r>
+        <w:rPr>
+          <w:rFonts w:ascii="Roboto" w:cs="Roboto" w:eastAsia="Roboto" w:hAnsi="Roboto"/>
+          <w:rtl w:val="0"/>
+        </w:rPr>
+        <w:t xml:space="preserve">nd the campus.</w:t>
+      </w:r>
+    </w:p>
+    <w:p>
+      <w:pPr>
+        <w:jc w:val="left"/>
+        <w:rPr>
+          <w:rFonts w:ascii="Roboto" w:cs="Roboto" w:eastAsia="Roboto" w:hAnsi="Roboto"/>
+        </w:rPr>
+      </w:pPr>
+      <w:r>
+        <w:rPr>
+          <w:rFonts w:ascii="Roboto" w:cs="Roboto" w:eastAsia="Roboto" w:hAnsi="Roboto"/>
+          <w:rtl w:val="0"/>
+        </w:rPr>
+        <w:t xml:space="preserve">The prize for the winner is going to be decided before the start of the event.</w:t>
+      </w:r>
+    </w:p>
+    <w:p>
+      <w:pPr>
         <w:rPr>
           <w:rFonts w:ascii="Roboto" w:cs="Roboto" w:eastAsia="Roboto" w:hAnsi="Roboto"/>
         </w:rPr>
@@ -1068,12 +1012,52 @@
           <w:szCs w:val="36"/>
           <w:rtl w:val="0"/>
         </w:rPr>
-        <w:t xml:space="preserve">Financial Statement &amp; Budget</w:t>
-      </w:r>
-    </w:p>
-    <w:p>
-      <w:pPr>
-        <w:jc w:val="center"/>
+        <w:t xml:space="preserve">Budget</w:t>
+      </w:r>
+    </w:p>
+    <w:p>
+      <w:pPr>
+        <w:jc w:val="center"/>
+        <w:rPr>
+          <w:rFonts w:ascii="Roboto" w:cs="Roboto" w:eastAsia="Roboto" w:hAnsi="Roboto"/>
+        </w:rPr>
+      </w:pPr>
+      <w:r>
+        <w:rPr>
+          <w:rtl w:val="0"/>
+        </w:rPr>
+      </w:r>
+    </w:p>
+    <w:p>
+      <w:pPr>
+        <w:rPr>
+          <w:rFonts w:ascii="Roboto" w:cs="Roboto" w:eastAsia="Roboto" w:hAnsi="Roboto"/>
+        </w:rPr>
+      </w:pPr>
+      <w:r>
+        <w:rPr>
+          <w:rFonts w:ascii="Roboto" w:cs="Roboto" w:eastAsia="Roboto" w:hAnsi="Roboto"/>
+          <w:rtl w:val="0"/>
+        </w:rPr>
+        <w:t xml:space="preserve">Estimated costs:</w:t>
+      </w:r>
+    </w:p>
+    <w:p>
+      <w:pPr>
+        <w:rPr>
+          <w:rFonts w:ascii="Roboto" w:cs="Roboto" w:eastAsia="Roboto" w:hAnsi="Roboto"/>
+        </w:rPr>
+      </w:pPr>
+      <w:r>
+        <w:rPr>
+          <w:rFonts w:ascii="Roboto" w:cs="Roboto" w:eastAsia="Roboto" w:hAnsi="Roboto"/>
+          <w:rtl w:val="0"/>
+        </w:rPr>
+        <w:t xml:space="preserve">(new costs might be added to the list)</w:t>
+      </w:r>
+    </w:p>
+    <w:p>
+      <w:pPr>
         <w:rPr>
           <w:rFonts w:ascii="Roboto" w:cs="Roboto" w:eastAsia="Roboto" w:hAnsi="Roboto"/>
         </w:rPr>
@@ -1100,7 +1084,7 @@
         <w:tab/>
         <w:tab/>
         <w:tab/>
-        <w:t xml:space="preserve">No idea</w:t>
+        <w:t xml:space="preserve">&lt; $100 per month*</w:t>
       </w:r>
     </w:p>
     <w:p>
@@ -1120,7 +1104,7 @@
         <w:tab/>
         <w:tab/>
         <w:tab/>
-        <w:t xml:space="preserve">Depends</w:t>
+        <w:t xml:space="preserve">Depends on prize itself</w:t>
       </w:r>
     </w:p>
     <w:p>
@@ -1140,7 +1124,33 @@
         <w:tab/>
         <w:tab/>
         <w:tab/>
-        <w:t xml:space="preserve">Not too much</w:t>
+        <w:t xml:space="preserve">&lt; $10 at Warehouse Stationery</w:t>
+      </w:r>
+    </w:p>
+    <w:p>
+      <w:pPr>
+        <w:rPr>
+          <w:rFonts w:ascii="Roboto" w:cs="Roboto" w:eastAsia="Roboto" w:hAnsi="Roboto"/>
+        </w:rPr>
+      </w:pPr>
+      <w:r>
+        <w:rPr>
+          <w:rtl w:val="0"/>
+        </w:rPr>
+      </w:r>
+    </w:p>
+    <w:p>
+      <w:pPr>
+        <w:rPr>
+          <w:rFonts w:ascii="Roboto" w:cs="Roboto" w:eastAsia="Roboto" w:hAnsi="Roboto"/>
+        </w:rPr>
+      </w:pPr>
+      <w:r>
+        <w:rPr>
+          <w:rFonts w:ascii="Roboto" w:cs="Roboto" w:eastAsia="Roboto" w:hAnsi="Roboto"/>
+          <w:rtl w:val="0"/>
+        </w:rPr>
+        <w:t xml:space="preserve">*it is expected the this cots will turn out to be significantly smaller</w:t>
       </w:r>
     </w:p>
     <w:p>
@@ -1158,6 +1168,401 @@
     <w:p>
       <w:pPr>
         <w:jc w:val="left"/>
+        <w:rPr>
+          <w:rFonts w:ascii="Roboto" w:cs="Roboto" w:eastAsia="Roboto" w:hAnsi="Roboto"/>
+        </w:rPr>
+      </w:pPr>
+      <w:r>
+        <w:rPr>
+          <w:rtl w:val="0"/>
+        </w:rPr>
+      </w:r>
+    </w:p>
+    <w:p>
+      <w:pPr>
+        <w:jc w:val="center"/>
+        <w:rPr>
+          <w:rFonts w:ascii="Roboto" w:cs="Roboto" w:eastAsia="Roboto" w:hAnsi="Roboto"/>
+          <w:sz w:val="36"/>
+          <w:szCs w:val="36"/>
+        </w:rPr>
+      </w:pPr>
+      <w:r>
+        <w:rPr>
+          <w:rFonts w:ascii="Roboto" w:cs="Roboto" w:eastAsia="Roboto" w:hAnsi="Roboto"/>
+          <w:sz w:val="36"/>
+          <w:szCs w:val="36"/>
+          <w:rtl w:val="0"/>
+        </w:rPr>
+        <w:t xml:space="preserve">Task allocation</w:t>
+      </w:r>
+    </w:p>
+    <w:p>
+      <w:pPr>
+        <w:rPr>
+          <w:rFonts w:ascii="Roboto" w:cs="Roboto" w:eastAsia="Roboto" w:hAnsi="Roboto"/>
+        </w:rPr>
+      </w:pPr>
+      <w:r>
+        <w:rPr>
+          <w:rFonts w:ascii="Roboto" w:cs="Roboto" w:eastAsia="Roboto" w:hAnsi="Roboto"/>
+          <w:rtl w:val="0"/>
+        </w:rPr>
+        <w:t xml:space="preserve">Task allocations: (G - Gordei; B - Benicio; T - Techtorium)</w:t>
+      </w:r>
+    </w:p>
+    <w:p>
+      <w:pPr>
+        <w:rPr>
+          <w:rFonts w:ascii="Roboto" w:cs="Roboto" w:eastAsia="Roboto" w:hAnsi="Roboto"/>
+        </w:rPr>
+      </w:pPr>
+      <w:r>
+        <w:rPr>
+          <w:rtl w:val="0"/>
+        </w:rPr>
+      </w:r>
+    </w:p>
+    <w:p>
+      <w:pPr>
+        <w:rPr>
+          <w:rFonts w:ascii="Roboto" w:cs="Roboto" w:eastAsia="Roboto" w:hAnsi="Roboto"/>
+        </w:rPr>
+      </w:pPr>
+      <w:r>
+        <w:rPr>
+          <w:rFonts w:ascii="Roboto" w:cs="Roboto" w:eastAsia="Roboto" w:hAnsi="Roboto"/>
+          <w:rtl w:val="0"/>
+        </w:rPr>
+        <w:t xml:space="preserve">Brainstorm ideas for the game.</w:t>
+        <w:tab/>
+        <w:tab/>
+        <w:tab/>
+        <w:tab/>
+        <w:tab/>
+        <w:tab/>
+        <w:tab/>
+        <w:t xml:space="preserve">G &amp; B</w:t>
+      </w:r>
+    </w:p>
+    <w:p>
+      <w:pPr>
+        <w:rPr>
+          <w:rFonts w:ascii="Roboto" w:cs="Roboto" w:eastAsia="Roboto" w:hAnsi="Roboto"/>
+        </w:rPr>
+      </w:pPr>
+      <w:r>
+        <w:rPr>
+          <w:rFonts w:ascii="Roboto" w:cs="Roboto" w:eastAsia="Roboto" w:hAnsi="Roboto"/>
+          <w:rtl w:val="0"/>
+        </w:rPr>
+        <w:t xml:space="preserve">Writing requirements for the software.</w:t>
+        <w:tab/>
+        <w:tab/>
+        <w:tab/>
+        <w:tab/>
+        <w:tab/>
+        <w:tab/>
+        <w:t xml:space="preserve">G &amp; B</w:t>
+      </w:r>
+    </w:p>
+    <w:p>
+      <w:pPr>
+        <w:rPr>
+          <w:rFonts w:ascii="Roboto" w:cs="Roboto" w:eastAsia="Roboto" w:hAnsi="Roboto"/>
+        </w:rPr>
+      </w:pPr>
+      <w:r>
+        <w:rPr>
+          <w:rFonts w:ascii="Roboto" w:cs="Roboto" w:eastAsia="Roboto" w:hAnsi="Roboto"/>
+          <w:rtl w:val="0"/>
+        </w:rPr>
+        <w:t xml:space="preserve">Decide whether it will be a mobile app, web app or something else.</w:t>
+        <w:tab/>
+        <w:tab/>
+        <w:tab/>
+        <w:t xml:space="preserve">G </w:t>
+      </w:r>
+    </w:p>
+    <w:p>
+      <w:pPr>
+        <w:rPr>
+          <w:rFonts w:ascii="Roboto" w:cs="Roboto" w:eastAsia="Roboto" w:hAnsi="Roboto"/>
+        </w:rPr>
+      </w:pPr>
+      <w:r>
+        <w:rPr>
+          <w:rFonts w:ascii="Roboto" w:cs="Roboto" w:eastAsia="Roboto" w:hAnsi="Roboto"/>
+          <w:rtl w:val="0"/>
+        </w:rPr>
+        <w:t xml:space="preserve">Researching the app development.</w:t>
+        <w:tab/>
+        <w:tab/>
+        <w:tab/>
+        <w:tab/>
+        <w:tab/>
+        <w:tab/>
+        <w:tab/>
+        <w:t xml:space="preserve">G </w:t>
+      </w:r>
+    </w:p>
+    <w:p>
+      <w:pPr>
+        <w:rPr>
+          <w:rFonts w:ascii="Roboto" w:cs="Roboto" w:eastAsia="Roboto" w:hAnsi="Roboto"/>
+        </w:rPr>
+      </w:pPr>
+      <w:r>
+        <w:rPr>
+          <w:rFonts w:ascii="Roboto" w:cs="Roboto" w:eastAsia="Roboto" w:hAnsi="Roboto"/>
+          <w:rtl w:val="0"/>
+        </w:rPr>
+        <w:t xml:space="preserve">Developing and testing the application.</w:t>
+        <w:tab/>
+        <w:tab/>
+        <w:tab/>
+        <w:tab/>
+        <w:tab/>
+        <w:tab/>
+        <w:t xml:space="preserve">G </w:t>
+      </w:r>
+    </w:p>
+    <w:p>
+      <w:pPr>
+        <w:rPr>
+          <w:rFonts w:ascii="Roboto" w:cs="Roboto" w:eastAsia="Roboto" w:hAnsi="Roboto"/>
+        </w:rPr>
+      </w:pPr>
+      <w:r>
+        <w:rPr>
+          <w:rFonts w:ascii="Roboto" w:cs="Roboto" w:eastAsia="Roboto" w:hAnsi="Roboto"/>
+          <w:rtl w:val="0"/>
+        </w:rPr>
+        <w:t xml:space="preserve">Deciding what the winner’s prize will be and buying it.</w:t>
+        <w:tab/>
+        <w:tab/>
+        <w:tab/>
+        <w:tab/>
+        <w:t xml:space="preserve">G &amp; B &amp; T</w:t>
+      </w:r>
+    </w:p>
+    <w:p>
+      <w:pPr>
+        <w:rPr>
+          <w:rFonts w:ascii="Roboto" w:cs="Roboto" w:eastAsia="Roboto" w:hAnsi="Roboto"/>
+        </w:rPr>
+      </w:pPr>
+      <w:r>
+        <w:rPr>
+          <w:rFonts w:ascii="Roboto" w:cs="Roboto" w:eastAsia="Roboto" w:hAnsi="Roboto"/>
+          <w:rtl w:val="0"/>
+        </w:rPr>
+        <w:t xml:space="preserve">Printing and stick the QR codes.</w:t>
+        <w:tab/>
+        <w:tab/>
+        <w:t xml:space="preserve"> </w:t>
+        <w:tab/>
+        <w:tab/>
+        <w:tab/>
+        <w:tab/>
+        <w:tab/>
+        <w:t xml:space="preserve">G &amp; B</w:t>
+      </w:r>
+    </w:p>
+    <w:p>
+      <w:pPr>
+        <w:rPr>
+          <w:rFonts w:ascii="Roboto" w:cs="Roboto" w:eastAsia="Roboto" w:hAnsi="Roboto"/>
+        </w:rPr>
+      </w:pPr>
+      <w:r>
+        <w:rPr>
+          <w:rFonts w:ascii="Roboto" w:cs="Roboto" w:eastAsia="Roboto" w:hAnsi="Roboto"/>
+          <w:rtl w:val="0"/>
+        </w:rPr>
+        <w:t xml:space="preserve">Introducing the event and running the game.</w:t>
+        <w:tab/>
+        <w:tab/>
+        <w:tab/>
+        <w:tab/>
+        <w:tab/>
+        <w:tab/>
+        <w:t xml:space="preserve">G &amp; B &amp; T</w:t>
+      </w:r>
+    </w:p>
+    <w:p>
+      <w:pPr>
+        <w:rPr>
+          <w:rFonts w:ascii="Roboto" w:cs="Roboto" w:eastAsia="Roboto" w:hAnsi="Roboto"/>
+        </w:rPr>
+      </w:pPr>
+      <w:r>
+        <w:rPr>
+          <w:rFonts w:ascii="Roboto" w:cs="Roboto" w:eastAsia="Roboto" w:hAnsi="Roboto"/>
+          <w:rtl w:val="0"/>
+        </w:rPr>
+        <w:t xml:space="preserve">Announce the winner and award the prize during the Mad Day.</w:t>
+        <w:tab/>
+        <w:tab/>
+        <w:tab/>
+        <w:t xml:space="preserve">G &amp; B &amp; T</w:t>
+      </w:r>
+    </w:p>
+    <w:p>
+      <w:pPr>
+        <w:rPr>
+          <w:rFonts w:ascii="Roboto" w:cs="Roboto" w:eastAsia="Roboto" w:hAnsi="Roboto"/>
+        </w:rPr>
+      </w:pPr>
+      <w:r>
+        <w:rPr>
+          <w:rFonts w:ascii="Roboto" w:cs="Roboto" w:eastAsia="Roboto" w:hAnsi="Roboto"/>
+          <w:rtl w:val="0"/>
+        </w:rPr>
+        <w:t xml:space="preserve">Evaluate the outcomes of the project.</w:t>
+        <w:tab/>
+        <w:tab/>
+        <w:tab/>
+        <w:tab/>
+        <w:tab/>
+        <w:tab/>
+        <w:t xml:space="preserve">G &amp; B &amp; T</w:t>
+      </w:r>
+    </w:p>
+    <w:p>
+      <w:pPr>
+        <w:rPr>
+          <w:rFonts w:ascii="Roboto" w:cs="Roboto" w:eastAsia="Roboto" w:hAnsi="Roboto"/>
+        </w:rPr>
+      </w:pPr>
+      <w:r>
+        <w:rPr>
+          <w:rtl w:val="0"/>
+        </w:rPr>
+      </w:r>
+    </w:p>
+    <w:p>
+      <w:pPr>
+        <w:rPr>
+          <w:rFonts w:ascii="Roboto" w:cs="Roboto" w:eastAsia="Roboto" w:hAnsi="Roboto"/>
+        </w:rPr>
+      </w:pPr>
+      <w:r>
+        <w:rPr>
+          <w:rtl w:val="0"/>
+        </w:rPr>
+      </w:r>
+    </w:p>
+    <w:p>
+      <w:pPr>
+        <w:rPr>
+          <w:rFonts w:ascii="Roboto" w:cs="Roboto" w:eastAsia="Roboto" w:hAnsi="Roboto"/>
+        </w:rPr>
+      </w:pPr>
+      <w:r>
+        <w:rPr>
+          <w:rtl w:val="0"/>
+        </w:rPr>
+      </w:r>
+    </w:p>
+    <w:p>
+      <w:pPr>
+        <w:rPr>
+          <w:rFonts w:ascii="Roboto" w:cs="Roboto" w:eastAsia="Roboto" w:hAnsi="Roboto"/>
+        </w:rPr>
+      </w:pPr>
+      <w:r>
+        <w:rPr>
+          <w:rtl w:val="0"/>
+        </w:rPr>
+      </w:r>
+    </w:p>
+    <w:p>
+      <w:pPr>
+        <w:rPr>
+          <w:rFonts w:ascii="Roboto" w:cs="Roboto" w:eastAsia="Roboto" w:hAnsi="Roboto"/>
+        </w:rPr>
+      </w:pPr>
+      <w:r>
+        <w:rPr>
+          <w:rtl w:val="0"/>
+        </w:rPr>
+      </w:r>
+    </w:p>
+    <w:p>
+      <w:pPr>
+        <w:rPr>
+          <w:rFonts w:ascii="Roboto" w:cs="Roboto" w:eastAsia="Roboto" w:hAnsi="Roboto"/>
+        </w:rPr>
+      </w:pPr>
+      <w:r>
+        <w:rPr>
+          <w:rtl w:val="0"/>
+        </w:rPr>
+      </w:r>
+    </w:p>
+    <w:p>
+      <w:pPr>
+        <w:rPr>
+          <w:rFonts w:ascii="Roboto" w:cs="Roboto" w:eastAsia="Roboto" w:hAnsi="Roboto"/>
+        </w:rPr>
+      </w:pPr>
+      <w:r>
+        <w:rPr>
+          <w:rtl w:val="0"/>
+        </w:rPr>
+      </w:r>
+    </w:p>
+    <w:p>
+      <w:pPr>
+        <w:rPr>
+          <w:rFonts w:ascii="Roboto" w:cs="Roboto" w:eastAsia="Roboto" w:hAnsi="Roboto"/>
+        </w:rPr>
+      </w:pPr>
+      <w:r>
+        <w:rPr>
+          <w:rtl w:val="0"/>
+        </w:rPr>
+      </w:r>
+    </w:p>
+    <w:p>
+      <w:pPr>
+        <w:rPr>
+          <w:rFonts w:ascii="Roboto" w:cs="Roboto" w:eastAsia="Roboto" w:hAnsi="Roboto"/>
+        </w:rPr>
+      </w:pPr>
+      <w:r>
+        <w:rPr>
+          <w:rtl w:val="0"/>
+        </w:rPr>
+      </w:r>
+    </w:p>
+    <w:p>
+      <w:pPr>
+        <w:rPr>
+          <w:rFonts w:ascii="Roboto" w:cs="Roboto" w:eastAsia="Roboto" w:hAnsi="Roboto"/>
+        </w:rPr>
+      </w:pPr>
+      <w:r>
+        <w:rPr>
+          <w:rtl w:val="0"/>
+        </w:rPr>
+      </w:r>
+    </w:p>
+    <w:p>
+      <w:pPr>
+        <w:rPr>
+          <w:rFonts w:ascii="Roboto" w:cs="Roboto" w:eastAsia="Roboto" w:hAnsi="Roboto"/>
+        </w:rPr>
+      </w:pPr>
+      <w:r>
+        <w:rPr>
+          <w:rtl w:val="0"/>
+        </w:rPr>
+      </w:r>
+    </w:p>
+    <w:p>
+      <w:pPr>
         <w:rPr>
           <w:rFonts w:ascii="Roboto" w:cs="Roboto" w:eastAsia="Roboto" w:hAnsi="Roboto"/>
         </w:rPr>
@@ -1256,6 +1661,18 @@
       <w:pPr>
         <w:rPr>
           <w:rFonts w:ascii="Roboto" w:cs="Roboto" w:eastAsia="Roboto" w:hAnsi="Roboto"/>
+        </w:rPr>
+      </w:pPr>
+      <w:r>
+        <w:rPr>
+          <w:rtl w:val="0"/>
+        </w:rPr>
+      </w:r>
+    </w:p>
+    <w:p>
+      <w:pPr>
+        <w:rPr>
+          <w:rFonts w:ascii="Roboto" w:cs="Roboto" w:eastAsia="Roboto" w:hAnsi="Roboto"/>
           <w:u w:val="single"/>
         </w:rPr>
       </w:pPr>
@@ -1302,12 +1719,179 @@
       </w:pPr>
       <w:r>
         <w:rPr>
+          <w:rtl w:val="0"/>
+        </w:rPr>
+      </w:r>
+    </w:p>
+    <w:p>
+      <w:pPr>
+        <w:jc w:val="center"/>
+        <w:rPr>
           <w:rFonts w:ascii="Roboto" w:cs="Roboto" w:eastAsia="Roboto" w:hAnsi="Roboto"/>
           <w:sz w:val="36"/>
           <w:szCs w:val="36"/>
+        </w:rPr>
+      </w:pPr>
+      <w:r>
+        <w:rPr>
+          <w:rtl w:val="0"/>
+        </w:rPr>
+      </w:r>
+    </w:p>
+    <w:p>
+      <w:pPr>
+        <w:jc w:val="center"/>
+        <w:rPr>
+          <w:rFonts w:ascii="Roboto" w:cs="Roboto" w:eastAsia="Roboto" w:hAnsi="Roboto"/>
+          <w:sz w:val="36"/>
+          <w:szCs w:val="36"/>
+        </w:rPr>
+      </w:pPr>
+      <w:r>
+        <w:rPr>
+          <w:rFonts w:ascii="Roboto" w:cs="Roboto" w:eastAsia="Roboto" w:hAnsi="Roboto"/>
+          <w:sz w:val="36"/>
+          <w:szCs w:val="36"/>
           <w:rtl w:val="0"/>
         </w:rPr>
         <w:t xml:space="preserve">Risks Plan</w:t>
+      </w:r>
+    </w:p>
+    <w:p>
+      <w:pPr>
+        <w:rPr>
+          <w:rFonts w:ascii="Roboto" w:cs="Roboto" w:eastAsia="Roboto" w:hAnsi="Roboto"/>
+        </w:rPr>
+      </w:pPr>
+      <w:r>
+        <w:rPr>
+          <w:rtl w:val="0"/>
+        </w:rPr>
+      </w:r>
+    </w:p>
+    <w:p>
+      <w:pPr>
+        <w:rPr>
+          <w:rFonts w:ascii="Roboto" w:cs="Roboto" w:eastAsia="Roboto" w:hAnsi="Roboto"/>
+        </w:rPr>
+      </w:pPr>
+      <w:r>
+        <w:rPr>
+          <w:rFonts w:ascii="Roboto" w:cs="Roboto" w:eastAsia="Roboto" w:hAnsi="Roboto"/>
+          <w:rtl w:val="0"/>
+        </w:rPr>
+        <w:t xml:space="preserve">Risks associated with the project and solutions to eliminate or minimize them:</w:t>
+      </w:r>
+    </w:p>
+    <w:p>
+      <w:pPr>
+        <w:rPr>
+          <w:rFonts w:ascii="Roboto" w:cs="Roboto" w:eastAsia="Roboto" w:hAnsi="Roboto"/>
+        </w:rPr>
+      </w:pPr>
+      <w:r>
+        <w:rPr>
+          <w:rFonts w:ascii="Roboto" w:cs="Roboto" w:eastAsia="Roboto" w:hAnsi="Roboto"/>
+          <w:rtl w:val="0"/>
+        </w:rPr>
+        <w:t xml:space="preserve">(new risks might be added to the list)</w:t>
+      </w:r>
+    </w:p>
+    <w:p>
+      <w:pPr>
+        <w:rPr>
+          <w:rFonts w:ascii="Roboto" w:cs="Roboto" w:eastAsia="Roboto" w:hAnsi="Roboto"/>
+        </w:rPr>
+      </w:pPr>
+      <w:r>
+        <w:rPr>
+          <w:rtl w:val="0"/>
+        </w:rPr>
+      </w:r>
+    </w:p>
+    <w:p>
+      <w:pPr>
+        <w:numPr>
+          <w:ilvl w:val="0"/>
+          <w:numId w:val="1"/>
+        </w:numPr>
+        <w:ind w:left="720" w:hanging="360"/>
+        <w:rPr>
+          <w:rFonts w:ascii="Roboto" w:cs="Roboto" w:eastAsia="Roboto" w:hAnsi="Roboto"/>
+          <w:u w:val="none"/>
+        </w:rPr>
+      </w:pPr>
+      <w:r>
+        <w:rPr>
+          <w:rFonts w:ascii="Roboto" w:cs="Roboto" w:eastAsia="Roboto" w:hAnsi="Roboto"/>
+          <w:rtl w:val="0"/>
+        </w:rPr>
+        <w:t xml:space="preserve">NZ going under COVID-19 Alert Leve 2 and higher. This will result in the classes and Mad Day being held remotely from home, so the event won’t be able to be run on campus.</w:t>
+      </w:r>
+    </w:p>
+    <w:p>
+      <w:pPr>
+        <w:ind w:left="720" w:firstLine="0"/>
+        <w:rPr>
+          <w:rFonts w:ascii="Roboto" w:cs="Roboto" w:eastAsia="Roboto" w:hAnsi="Roboto"/>
+        </w:rPr>
+      </w:pPr>
+      <w:r>
+        <w:rPr>
+          <w:rFonts w:ascii="Roboto" w:cs="Roboto" w:eastAsia="Roboto" w:hAnsi="Roboto"/>
+          <w:rtl w:val="0"/>
+        </w:rPr>
+        <w:t xml:space="preserve">This is the main concern for this project and not much can be done about it. However, there is nothing stopping the event from being held later next year. In this case, the game will simply be shifted  further in time, and this might provide more time for application testing or further development.</w:t>
+      </w:r>
+    </w:p>
+    <w:p>
+      <w:pPr>
+        <w:numPr>
+          <w:ilvl w:val="0"/>
+          <w:numId w:val="2"/>
+        </w:numPr>
+        <w:ind w:left="720" w:hanging="360"/>
+        <w:rPr>
+          <w:rFonts w:ascii="Roboto" w:cs="Roboto" w:eastAsia="Roboto" w:hAnsi="Roboto"/>
+          <w:u w:val="none"/>
+        </w:rPr>
+      </w:pPr>
+      <w:r>
+        <w:rPr>
+          <w:rFonts w:ascii="Roboto" w:cs="Roboto" w:eastAsia="Roboto" w:hAnsi="Roboto"/>
+          <w:rtl w:val="0"/>
+        </w:rPr>
+        <w:t xml:space="preserve">Getting behind the schedule during app development. This might result in the app not being ready by the start of the event, thus canceling it.</w:t>
+      </w:r>
+    </w:p>
+    <w:p>
+      <w:pPr>
+        <w:ind w:left="720" w:firstLine="0"/>
+        <w:rPr>
+          <w:rFonts w:ascii="Roboto" w:cs="Roboto" w:eastAsia="Roboto" w:hAnsi="Roboto"/>
+        </w:rPr>
+      </w:pPr>
+      <w:r>
+        <w:rPr>
+          <w:rFonts w:ascii="Roboto" w:cs="Roboto" w:eastAsia="Roboto" w:hAnsi="Roboto"/>
+          <w:rtl w:val="0"/>
+        </w:rPr>
+        <w:t xml:space="preserve">In this case the event will have to be rescheduled for later.</w:t>
+      </w:r>
+    </w:p>
+    <w:p>
+      <w:pPr>
+        <w:ind w:left="720" w:firstLine="0"/>
+        <w:rPr>
+          <w:rFonts w:ascii="Roboto" w:cs="Roboto" w:eastAsia="Roboto" w:hAnsi="Roboto"/>
+        </w:rPr>
+      </w:pPr>
+      <w:r>
+        <w:rPr>
+          <w:rFonts w:ascii="Roboto" w:cs="Roboto" w:eastAsia="Roboto" w:hAnsi="Roboto"/>
+          <w:rtl w:val="0"/>
+        </w:rPr>
+        <w:t xml:space="preserve">To minimize such outcome, another student from Level 6 programm of Software Development might be asked join this project to help with the app development. This way, there would be a person in the project team with a higher level of experience.</w:t>
       </w:r>
       <w:r>
         <w:rPr>
@@ -1325,7 +1909,234 @@
 </file>
 
 <file path=word/numbering.xml><?xml version="1.0" encoding="utf-8"?>
-<w:numbering xmlns:mc="http://schemas.openxmlformats.org/markup-compatibility/2006" xmlns:o="urn:schemas-microsoft-com:office:office" xmlns:r="http://schemas.openxmlformats.org/officeDocument/2006/relationships" xmlns:m="http://schemas.openxmlformats.org/officeDocument/2006/math" xmlns:v="urn:schemas-microsoft-com:vml" xmlns:wp="http://schemas.openxmlformats.org/drawingml/2006/wordprocessingDrawing" xmlns:w10="urn:schemas-microsoft-com:office:word" xmlns:w="http://schemas.openxmlformats.org/wordprocessingml/2006/main" xmlns:wne="http://schemas.microsoft.com/office/word/2006/wordml" xmlns:sl="http://schemas.openxmlformats.org/schemaLibrary/2006/main" xmlns:a="http://schemas.openxmlformats.org/drawingml/2006/main" xmlns:pic="http://schemas.openxmlformats.org/drawingml/2006/picture" xmlns:c="http://schemas.openxmlformats.org/drawingml/2006/chart" xmlns:lc="http://schemas.openxmlformats.org/drawingml/2006/lockedCanvas" xmlns:dgm="http://schemas.openxmlformats.org/drawingml/2006/diagram" xmlns:wps="http://schemas.microsoft.com/office/word/2010/wordprocessingShape" xmlns:wpg="http://schemas.microsoft.com/office/word/2010/wordprocessingGroup" xmlns:w14="http://schemas.microsoft.com/office/word/2010/wordml" xmlns:w15="http://schemas.microsoft.com/office/word/2012/wordml"/>
+<w:numbering xmlns:mc="http://schemas.openxmlformats.org/markup-compatibility/2006" xmlns:o="urn:schemas-microsoft-com:office:office" xmlns:r="http://schemas.openxmlformats.org/officeDocument/2006/relationships" xmlns:m="http://schemas.openxmlformats.org/officeDocument/2006/math" xmlns:v="urn:schemas-microsoft-com:vml" xmlns:wp="http://schemas.openxmlformats.org/drawingml/2006/wordprocessingDrawing" xmlns:w10="urn:schemas-microsoft-com:office:word" xmlns:w="http://schemas.openxmlformats.org/wordprocessingml/2006/main" xmlns:wne="http://schemas.microsoft.com/office/word/2006/wordml" xmlns:sl="http://schemas.openxmlformats.org/schemaLibrary/2006/main" xmlns:a="http://schemas.openxmlformats.org/drawingml/2006/main" xmlns:pic="http://schemas.openxmlformats.org/drawingml/2006/picture" xmlns:c="http://schemas.openxmlformats.org/drawingml/2006/chart" xmlns:lc="http://schemas.openxmlformats.org/drawingml/2006/lockedCanvas" xmlns:dgm="http://schemas.openxmlformats.org/drawingml/2006/diagram" xmlns:wps="http://schemas.microsoft.com/office/word/2010/wordprocessingShape" xmlns:wpg="http://schemas.microsoft.com/office/word/2010/wordprocessingGroup" xmlns:w14="http://schemas.microsoft.com/office/word/2010/wordml" xmlns:w15="http://schemas.microsoft.com/office/word/2012/wordml">
+  <w:abstractNum w:abstractNumId="1">
+    <w:lvl w:ilvl="0">
+      <w:start w:val="1"/>
+      <w:numFmt w:val="bullet"/>
+      <w:lvlText w:val="●"/>
+      <w:lvlJc w:val="left"/>
+      <w:pPr>
+        <w:ind w:left="720" w:hanging="360"/>
+      </w:pPr>
+      <w:rPr>
+        <w:u w:val="none"/>
+      </w:rPr>
+    </w:lvl>
+    <w:lvl w:ilvl="1">
+      <w:start w:val="1"/>
+      <w:numFmt w:val="bullet"/>
+      <w:lvlText w:val="○"/>
+      <w:lvlJc w:val="left"/>
+      <w:pPr>
+        <w:ind w:left="1440" w:hanging="360"/>
+      </w:pPr>
+      <w:rPr>
+        <w:u w:val="none"/>
+      </w:rPr>
+    </w:lvl>
+    <w:lvl w:ilvl="2">
+      <w:start w:val="1"/>
+      <w:numFmt w:val="bullet"/>
+      <w:lvlText w:val="■"/>
+      <w:lvlJc w:val="left"/>
+      <w:pPr>
+        <w:ind w:left="2160" w:hanging="360"/>
+      </w:pPr>
+      <w:rPr>
+        <w:u w:val="none"/>
+      </w:rPr>
+    </w:lvl>
+    <w:lvl w:ilvl="3">
+      <w:start w:val="1"/>
+      <w:numFmt w:val="bullet"/>
+      <w:lvlText w:val="●"/>
+      <w:lvlJc w:val="left"/>
+      <w:pPr>
+        <w:ind w:left="2880" w:hanging="360"/>
+      </w:pPr>
+      <w:rPr>
+        <w:u w:val="none"/>
+      </w:rPr>
+    </w:lvl>
+    <w:lvl w:ilvl="4">
+      <w:start w:val="1"/>
+      <w:numFmt w:val="bullet"/>
+      <w:lvlText w:val="○"/>
+      <w:lvlJc w:val="left"/>
+      <w:pPr>
+        <w:ind w:left="3600" w:hanging="360"/>
+      </w:pPr>
+      <w:rPr>
+        <w:u w:val="none"/>
+      </w:rPr>
+    </w:lvl>
+    <w:lvl w:ilvl="5">
+      <w:start w:val="1"/>
+      <w:numFmt w:val="bullet"/>
+      <w:lvlText w:val="■"/>
+      <w:lvlJc w:val="left"/>
+      <w:pPr>
+        <w:ind w:left="4320" w:hanging="360"/>
+      </w:pPr>
+      <w:rPr>
+        <w:u w:val="none"/>
+      </w:rPr>
+    </w:lvl>
+    <w:lvl w:ilvl="6">
+      <w:start w:val="1"/>
+      <w:numFmt w:val="bullet"/>
+      <w:lvlText w:val="●"/>
+      <w:lvlJc w:val="left"/>
+      <w:pPr>
+        <w:ind w:left="5040" w:hanging="360"/>
+      </w:pPr>
+      <w:rPr>
+        <w:u w:val="none"/>
+      </w:rPr>
+    </w:lvl>
+    <w:lvl w:ilvl="7">
+      <w:start w:val="1"/>
+      <w:numFmt w:val="bullet"/>
+      <w:lvlText w:val="○"/>
+      <w:lvlJc w:val="left"/>
+      <w:pPr>
+        <w:ind w:left="5760" w:hanging="360"/>
+      </w:pPr>
+      <w:rPr>
+        <w:u w:val="none"/>
+      </w:rPr>
+    </w:lvl>
+    <w:lvl w:ilvl="8">
+      <w:start w:val="1"/>
+      <w:numFmt w:val="bullet"/>
+      <w:lvlText w:val="■"/>
+      <w:lvlJc w:val="left"/>
+      <w:pPr>
+        <w:ind w:left="6480" w:hanging="360"/>
+      </w:pPr>
+      <w:rPr>
+        <w:u w:val="none"/>
+      </w:rPr>
+    </w:lvl>
+  </w:abstractNum>
+  <w:abstractNum w:abstractNumId="2">
+    <w:lvl w:ilvl="0">
+      <w:start w:val="1"/>
+      <w:numFmt w:val="bullet"/>
+      <w:lvlText w:val="●"/>
+      <w:lvlJc w:val="left"/>
+      <w:pPr>
+        <w:ind w:left="720" w:hanging="360"/>
+      </w:pPr>
+      <w:rPr>
+        <w:u w:val="none"/>
+      </w:rPr>
+    </w:lvl>
+    <w:lvl w:ilvl="1">
+      <w:start w:val="1"/>
+      <w:numFmt w:val="bullet"/>
+      <w:lvlText w:val="○"/>
+      <w:lvlJc w:val="left"/>
+      <w:pPr>
+        <w:ind w:left="1440" w:hanging="360"/>
+      </w:pPr>
+      <w:rPr>
+        <w:u w:val="none"/>
+      </w:rPr>
+    </w:lvl>
+    <w:lvl w:ilvl="2">
+      <w:start w:val="1"/>
+      <w:numFmt w:val="bullet"/>
+      <w:lvlText w:val="■"/>
+      <w:lvlJc w:val="left"/>
+      <w:pPr>
+        <w:ind w:left="2160" w:hanging="360"/>
+      </w:pPr>
+      <w:rPr>
+        <w:u w:val="none"/>
+      </w:rPr>
+    </w:lvl>
+    <w:lvl w:ilvl="3">
+      <w:start w:val="1"/>
+      <w:numFmt w:val="bullet"/>
+      <w:lvlText w:val="●"/>
+      <w:lvlJc w:val="left"/>
+      <w:pPr>
+        <w:ind w:left="2880" w:hanging="360"/>
+      </w:pPr>
+      <w:rPr>
+        <w:u w:val="none"/>
+      </w:rPr>
+    </w:lvl>
+    <w:lvl w:ilvl="4">
+      <w:start w:val="1"/>
+      <w:numFmt w:val="bullet"/>
+      <w:lvlText w:val="○"/>
+      <w:lvlJc w:val="left"/>
+      <w:pPr>
+        <w:ind w:left="3600" w:hanging="360"/>
+      </w:pPr>
+      <w:rPr>
+        <w:u w:val="none"/>
+      </w:rPr>
+    </w:lvl>
+    <w:lvl w:ilvl="5">
+      <w:start w:val="1"/>
+      <w:numFmt w:val="bullet"/>
+      <w:lvlText w:val="■"/>
+      <w:lvlJc w:val="left"/>
+      <w:pPr>
+        <w:ind w:left="4320" w:hanging="360"/>
+      </w:pPr>
+      <w:rPr>
+        <w:u w:val="none"/>
+      </w:rPr>
+    </w:lvl>
+    <w:lvl w:ilvl="6">
+      <w:start w:val="1"/>
+      <w:numFmt w:val="bullet"/>
+      <w:lvlText w:val="●"/>
+      <w:lvlJc w:val="left"/>
+      <w:pPr>
+        <w:ind w:left="5040" w:hanging="360"/>
+      </w:pPr>
+      <w:rPr>
+        <w:u w:val="none"/>
+      </w:rPr>
+    </w:lvl>
+    <w:lvl w:ilvl="7">
+      <w:start w:val="1"/>
+      <w:numFmt w:val="bullet"/>
+      <w:lvlText w:val="○"/>
+      <w:lvlJc w:val="left"/>
+      <w:pPr>
+        <w:ind w:left="5760" w:hanging="360"/>
+      </w:pPr>
+      <w:rPr>
+        <w:u w:val="none"/>
+      </w:rPr>
+    </w:lvl>
+    <w:lvl w:ilvl="8">
+      <w:start w:val="1"/>
+      <w:numFmt w:val="bullet"/>
+      <w:lvlText w:val="■"/>
+      <w:lvlJc w:val="left"/>
+      <w:pPr>
+        <w:ind w:left="6480" w:hanging="360"/>
+      </w:pPr>
+      <w:rPr>
+        <w:u w:val="none"/>
+      </w:rPr>
+    </w:lvl>
+  </w:abstractNum>
+  <w:num w:numId="1">
+    <w:abstractNumId w:val="1"/>
+  </w:num>
+  <w:num w:numId="2">
+    <w:abstractNumId w:val="2"/>
+  </w:num>
+</w:numbering>
 </file>
 
 <file path=word/styles.xml><?xml version="1.0" encoding="utf-8"?>

</xml_diff>

<commit_message>
Made a few corrections to the Business case
</commit_message>
<xml_diff>
--- a/QR Hunt Business Case.docx
+++ b/QR Hunt Business Case.docx
@@ -362,6 +362,32 @@
     </w:p>
     <w:p>
       <w:pPr>
+        <w:jc w:val="center"/>
+        <w:rPr>
+          <w:rFonts w:ascii="Roboto" w:cs="Roboto" w:eastAsia="Roboto" w:hAnsi="Roboto"/>
+        </w:rPr>
+      </w:pPr>
+      <w:r>
+        <w:rPr>
+          <w:rtl w:val="0"/>
+        </w:rPr>
+      </w:r>
+    </w:p>
+    <w:p>
+      <w:pPr>
+        <w:jc w:val="center"/>
+        <w:rPr>
+          <w:rFonts w:ascii="Roboto" w:cs="Roboto" w:eastAsia="Roboto" w:hAnsi="Roboto"/>
+        </w:rPr>
+      </w:pPr>
+      <w:r>
+        <w:rPr>
+          <w:rtl w:val="0"/>
+        </w:rPr>
+      </w:r>
+    </w:p>
+    <w:p>
+      <w:pPr>
         <w:jc w:val="left"/>
         <w:rPr>
           <w:rFonts w:ascii="Roboto" w:cs="Roboto" w:eastAsia="Roboto" w:hAnsi="Roboto"/>
@@ -405,7 +431,8 @@
     </w:p>
     <w:p>
       <w:pPr>
-        <w:jc w:val="center"/>
+        <w:ind w:firstLine="720"/>
+        <w:jc w:val="left"/>
         <w:rPr>
           <w:rFonts w:ascii="Roboto" w:cs="Roboto" w:eastAsia="Roboto" w:hAnsi="Roboto"/>
         </w:rPr>
@@ -585,30 +612,6 @@
         <w:tab/>
         <w:tab/>
         <w:t xml:space="preserve">4</w:t>
-      </w:r>
-    </w:p>
-    <w:p>
-      <w:pPr>
-        <w:rPr>
-          <w:rFonts w:ascii="Roboto" w:cs="Roboto" w:eastAsia="Roboto" w:hAnsi="Roboto"/>
-        </w:rPr>
-      </w:pPr>
-      <w:r>
-        <w:rPr>
-          <w:rtl w:val="0"/>
-        </w:rPr>
-      </w:r>
-    </w:p>
-    <w:p>
-      <w:pPr>
-        <w:rPr>
-          <w:rFonts w:ascii="Roboto" w:cs="Roboto" w:eastAsia="Roboto" w:hAnsi="Roboto"/>
-        </w:rPr>
-      </w:pPr>
-      <w:r>
-        <w:rPr>
-          <w:rtl w:val="0"/>
-        </w:rPr>
       </w:r>
     </w:p>
     <w:p>
@@ -725,7 +728,7 @@
           <w:rFonts w:ascii="Roboto" w:cs="Roboto" w:eastAsia="Roboto" w:hAnsi="Roboto"/>
           <w:rtl w:val="0"/>
         </w:rPr>
-        <w:t xml:space="preserve">QR Hunt is an event that is supposed to happen on Techtorium’s campus during the last week of Term 4 of the year 2020. This event consists of a game for all Techtorium students. They (students) will be searching for QR codes around the campus and will be scanning them using an application built for this event. The point of the game is to scan as many QR codes as possible to win the competition. The winner will receive an award during Mad Day.</w:t>
+        <w:t xml:space="preserve">QR Hunt is an event that is supposed to happen on Techtorium’s campus during the last week of Term 4 of the year 2020. This event consists of a game for all Techtorium students. They (students) will be searching for QR codes around the campus and will be scanning them using an application built for this event. The point of the game is to scan as many QR codes as possible to win the competition. The winner will receive an award during Mad Day. (reference Game Rules Ideation for more details)</w:t>
       </w:r>
     </w:p>
     <w:p>
@@ -1150,7 +1153,7 @@
           <w:rFonts w:ascii="Roboto" w:cs="Roboto" w:eastAsia="Roboto" w:hAnsi="Roboto"/>
           <w:rtl w:val="0"/>
         </w:rPr>
-        <w:t xml:space="preserve">*it is expected the this cots will turn out to be significantly smaller</w:t>
+        <w:t xml:space="preserve">*it is expected that this cost will turn out to be significantly smaller than $100</w:t>
       </w:r>
     </w:p>
     <w:p>
@@ -1241,7 +1244,6 @@
         <w:tab/>
         <w:tab/>
         <w:tab/>
-        <w:tab/>
         <w:t xml:space="preserve">G &amp; B</w:t>
       </w:r>
     </w:p>
@@ -1262,7 +1264,6 @@
         <w:tab/>
         <w:tab/>
         <w:tab/>
-        <w:tab/>
         <w:t xml:space="preserve">G &amp; B</w:t>
       </w:r>
     </w:p>
@@ -1280,7 +1281,6 @@
         <w:t xml:space="preserve">Decide whether it will be a mobile app, web app or something else.</w:t>
         <w:tab/>
         <w:tab/>
-        <w:tab/>
         <w:t xml:space="preserve">G </w:t>
       </w:r>
     </w:p>
@@ -1302,7 +1302,6 @@
         <w:tab/>
         <w:tab/>
         <w:tab/>
-        <w:tab/>
         <w:t xml:space="preserve">G </w:t>
       </w:r>
     </w:p>
@@ -1323,7 +1322,6 @@
         <w:tab/>
         <w:tab/>
         <w:tab/>
-        <w:tab/>
         <w:t xml:space="preserve">G </w:t>
       </w:r>
     </w:p>
@@ -1342,7 +1340,6 @@
         <w:tab/>
         <w:tab/>
         <w:tab/>
-        <w:tab/>
         <w:t xml:space="preserve">G &amp; B &amp; T</w:t>
       </w:r>
     </w:p>
@@ -1365,7 +1362,6 @@
         <w:tab/>
         <w:tab/>
         <w:tab/>
-        <w:tab/>
         <w:t xml:space="preserve">G &amp; B</w:t>
       </w:r>
     </w:p>
@@ -1386,7 +1382,6 @@
         <w:tab/>
         <w:tab/>
         <w:tab/>
-        <w:tab/>
         <w:t xml:space="preserve">G &amp; B &amp; T</w:t>
       </w:r>
     </w:p>
@@ -1404,7 +1399,6 @@
         <w:t xml:space="preserve">Announce the winner and award the prize during the Mad Day.</w:t>
         <w:tab/>
         <w:tab/>
-        <w:tab/>
         <w:t xml:space="preserve">G &amp; B &amp; T</w:t>
       </w:r>
     </w:p>
@@ -1420,7 +1414,6 @@
           <w:rtl w:val="0"/>
         </w:rPr>
         <w:t xml:space="preserve">Evaluate the outcomes of the project.</w:t>
-        <w:tab/>
         <w:tab/>
         <w:tab/>
         <w:tab/>
@@ -1609,7 +1602,7 @@
     </w:p>
     <w:p>
       <w:pPr>
-        <w:ind w:left="-1440" w:firstLine="0"/>
+        <w:ind w:left="0" w:firstLine="0"/>
         <w:rPr>
           <w:rFonts w:ascii="Roboto" w:cs="Roboto" w:eastAsia="Roboto" w:hAnsi="Roboto"/>
         </w:rPr>
@@ -1620,7 +1613,7 @@
         </w:rPr>
         <w:drawing>
           <wp:inline distB="114300" distT="114300" distL="114300" distR="114300">
-            <wp:extent cx="7519988" cy="2051786"/>
+            <wp:extent cx="6453188" cy="2047875"/>
             <wp:effectExtent b="0" l="0" r="0" t="0"/>
             <wp:docPr id="1" name="image1.png"/>
             <a:graphic>
@@ -1640,7 +1633,7 @@
                   <pic:spPr>
                     <a:xfrm>
                       <a:off x="0" y="0"/>
-                      <a:ext cx="7519988" cy="2051786"/>
+                      <a:ext cx="6453188" cy="2047875"/>
                     </a:xfrm>
                     <a:prstGeom prst="rect"/>
                     <a:ln/>
@@ -1826,7 +1819,7 @@
           <w:rFonts w:ascii="Roboto" w:cs="Roboto" w:eastAsia="Roboto" w:hAnsi="Roboto"/>
           <w:rtl w:val="0"/>
         </w:rPr>
-        <w:t xml:space="preserve">NZ going under COVID-19 Alert Leve 2 and higher. This will result in the classes and Mad Day being held remotely from home, so the event won’t be able to be run on campus.</w:t>
+        <w:t xml:space="preserve">NZ going under COVID-19 Alert Level 2 and higher. This will result in the classes and Mad Day being held remotely from home, so the event won’t be able to be run on campus.</w:t>
       </w:r>
     </w:p>
     <w:p>
@@ -1841,7 +1834,7 @@
           <w:rFonts w:ascii="Roboto" w:cs="Roboto" w:eastAsia="Roboto" w:hAnsi="Roboto"/>
           <w:rtl w:val="0"/>
         </w:rPr>
-        <w:t xml:space="preserve">This is the main concern for this project and not much can be done about it. However, there is nothing stopping the event from being held later next year. In this case, the game will simply be shifted  further in time, and this might provide more time for application testing or further development.</w:t>
+        <w:t xml:space="preserve">This is the main concern for this project and not much can be done about it. However, there is nothing stopping the event from being held later next year. In this case, the game will simply be shifted further in time, and this might provide more time for application testing or further development.</w:t>
       </w:r>
     </w:p>
     <w:p>
@@ -1861,7 +1854,7 @@
           <w:rFonts w:ascii="Roboto" w:cs="Roboto" w:eastAsia="Roboto" w:hAnsi="Roboto"/>
           <w:rtl w:val="0"/>
         </w:rPr>
-        <w:t xml:space="preserve">Getting behind the schedule during app development. This might result in the app not being ready by the start of the event, thus canceling it.</w:t>
+        <w:t xml:space="preserve">Getting behind the schedule during app development. This might result in the app not being ready by the start of the event, thus cancelling it.</w:t>
       </w:r>
     </w:p>
     <w:p>
@@ -1876,7 +1869,7 @@
           <w:rFonts w:ascii="Roboto" w:cs="Roboto" w:eastAsia="Roboto" w:hAnsi="Roboto"/>
           <w:rtl w:val="0"/>
         </w:rPr>
-        <w:t xml:space="preserve">In this case the event will have to be rescheduled for later.</w:t>
+        <w:t xml:space="preserve">In this case, the event will have to be rescheduled for later.</w:t>
       </w:r>
     </w:p>
     <w:p>
@@ -1891,7 +1884,7 @@
           <w:rFonts w:ascii="Roboto" w:cs="Roboto" w:eastAsia="Roboto" w:hAnsi="Roboto"/>
           <w:rtl w:val="0"/>
         </w:rPr>
-        <w:t xml:space="preserve">To minimize such outcome, another student from Level 6 programm of Software Development might be asked join this project to help with the app development. This way, there would be a person in the project team with a higher level of experience.</w:t>
+        <w:t xml:space="preserve">To minimize such outcome, another student from Level 6 programme of Software Development might be asked to join this project to help with the app development. This way, there would be a person in the project team with a higher level of experience.</w:t>
       </w:r>
       <w:r>
         <w:rPr>

</xml_diff>